<commit_message>
CppunitTest_sw_uiwriter3: replace 'AdvPS88D1' with 'Noto Sans' in file
Executing the test with gb_CppunitTest_set_non_application_font_use
passes now
See https://gerrit.libreoffice.org/c/core/+/95901/comment/48f05796_186dd858

Change-Id: I3e13ae06f4361ef9731e3a64c790283c99201526
Reviewed-on: https://gerrit.libreoffice.org/c/core/+/163366
Tested-by: Jenkins
Reviewed-by: Xisco Fauli <xiscofauli@libreoffice.org>
</commit_message>
<xml_diff>
--- a/sw/qa/extras/uiwriter/data/tdf131963.docx
+++ b/sw/qa/extras/uiwriter/data/tdf131963.docx
@@ -10384,7 +10384,7 @@
       <w:pPr>
         <w:pStyle w:val="Tesis"/>
         <w:rPr>
-          <w:rFonts w:ascii="AdvPS88D1" w:hAnsi="AdvPS88D1"/>
+          <w:rFonts w:ascii="Noto Sans" w:hAnsi="Noto Sans"/>
           <w:i/>
           <w:sz w:val="22"/>
           <w:szCs w:val="19"/>
@@ -10393,7 +10393,7 @@
       <w:proofErr w:type="gramStart"/>
       <w:r>
         <w:rPr>
-          <w:rFonts w:ascii="AdvPS88D1" w:hAnsi="AdvPS88D1"/>
+          <w:rFonts w:ascii="Noto Sans" w:hAnsi="Noto Sans"/>
           <w:i/>
           <w:sz w:val="22"/>
           <w:szCs w:val="19"/>
@@ -10403,7 +10403,7 @@
       </w:r>
       <w:r>
         <w:rPr>
-          <w:rFonts w:ascii="AdvPS88D1" w:hAnsi="AdvPS88D1"/>
+          <w:rFonts w:ascii="Noto Sans" w:hAnsi="Noto Sans"/>
           <w:i/>
           <w:sz w:val="22"/>
           <w:szCs w:val="19"/>
@@ -10413,7 +10413,7 @@
       </w:r>
       <w:r>
         <w:rPr>
-          <w:rFonts w:ascii="AdvPS88D1" w:hAnsi="AdvPS88D1"/>
+          <w:rFonts w:ascii="Noto Sans" w:hAnsi="Noto Sans"/>
           <w:i/>
           <w:sz w:val="22"/>
           <w:szCs w:val="19"/>
@@ -10423,7 +10423,7 @@
       </w:r>
       <w:r>
         <w:rPr>
-          <w:rFonts w:ascii="AdvPS88D1" w:hAnsi="AdvPS88D1"/>
+          <w:rFonts w:ascii="Noto Sans" w:hAnsi="Noto Sans"/>
           <w:i/>
           <w:sz w:val="22"/>
           <w:szCs w:val="19"/>
@@ -10433,7 +10433,7 @@
       </w:r>
       <w:r>
         <w:rPr>
-          <w:rFonts w:ascii="AdvPS88D1" w:hAnsi="AdvPS88D1"/>
+          <w:rFonts w:ascii="Noto Sans" w:hAnsi="Noto Sans"/>
           <w:i/>
           <w:sz w:val="22"/>
           <w:szCs w:val="19"/>
@@ -10443,7 +10443,7 @@
       </w:r>
       <w:r>
         <w:rPr>
-          <w:rFonts w:ascii="AdvPS88D1" w:hAnsi="AdvPS88D1"/>
+          <w:rFonts w:ascii="Noto Sans" w:hAnsi="Noto Sans"/>
           <w:i/>
           <w:sz w:val="22"/>
           <w:szCs w:val="19"/>
@@ -10453,7 +10453,7 @@
       </w:r>
       <w:r>
         <w:rPr>
-          <w:rFonts w:ascii="AdvPS88D1" w:hAnsi="AdvPS88D1"/>
+          <w:rFonts w:ascii="Noto Sans" w:hAnsi="Noto Sans"/>
           <w:i/>
           <w:sz w:val="22"/>
           <w:szCs w:val="19"/>
@@ -10463,7 +10463,7 @@
       </w:r>
       <w:r>
         <w:rPr>
-          <w:rFonts w:ascii="AdvPS88D1" w:hAnsi="AdvPS88D1"/>
+          <w:rFonts w:ascii="Noto Sans" w:hAnsi="Noto Sans"/>
           <w:i/>
           <w:sz w:val="22"/>
           <w:szCs w:val="19"/>
@@ -10473,7 +10473,7 @@
       </w:r>
       <w:r>
         <w:rPr>
-          <w:rFonts w:ascii="AdvPS88D1" w:hAnsi="AdvPS88D1"/>
+          <w:rFonts w:ascii="Noto Sans" w:hAnsi="Noto Sans"/>
           <w:i/>
           <w:sz w:val="22"/>
           <w:szCs w:val="19"/>
@@ -10483,7 +10483,7 @@
       </w:r>
       <w:r>
         <w:rPr>
-          <w:rFonts w:ascii="AdvPS88D1" w:hAnsi="AdvPS88D1"/>
+          <w:rFonts w:ascii="Noto Sans" w:hAnsi="Noto Sans"/>
           <w:i/>
           <w:sz w:val="22"/>
           <w:szCs w:val="19"/>
@@ -10493,7 +10493,7 @@
       </w:r>
       <w:r>
         <w:rPr>
-          <w:rFonts w:ascii="AdvPS88D1" w:hAnsi="AdvPS88D1"/>
+          <w:rFonts w:ascii="Noto Sans" w:hAnsi="Noto Sans"/>
           <w:i/>
           <w:sz w:val="22"/>
           <w:szCs w:val="19"/>
@@ -10503,7 +10503,7 @@
       </w:r>
       <w:r>
         <w:rPr>
-          <w:rFonts w:ascii="AdvPS88D1" w:hAnsi="AdvPS88D1"/>
+          <w:rFonts w:ascii="Noto Sans" w:hAnsi="Noto Sans"/>
           <w:i/>
           <w:sz w:val="22"/>
           <w:szCs w:val="19"/>
@@ -10513,7 +10513,7 @@
       </w:r>
       <w:r>
         <w:rPr>
-          <w:rFonts w:ascii="AdvPS88D1" w:hAnsi="AdvPS88D1"/>
+          <w:rFonts w:ascii="Noto Sans" w:hAnsi="Noto Sans"/>
           <w:i/>
           <w:sz w:val="22"/>
           <w:szCs w:val="19"/>
@@ -10523,7 +10523,7 @@
       </w:r>
       <w:r>
         <w:rPr>
-          <w:rFonts w:ascii="AdvPS88D1" w:hAnsi="AdvPS88D1"/>
+          <w:rFonts w:ascii="Noto Sans" w:hAnsi="Noto Sans"/>
           <w:i/>
           <w:sz w:val="22"/>
           <w:szCs w:val="19"/>
@@ -10533,7 +10533,7 @@
       </w:r>
       <w:r>
         <w:rPr>
-          <w:rFonts w:ascii="AdvPS88D1" w:hAnsi="AdvPS88D1"/>
+          <w:rFonts w:ascii="Noto Sans" w:hAnsi="Noto Sans"/>
           <w:i/>
           <w:sz w:val="22"/>
           <w:szCs w:val="19"/>
@@ -10543,7 +10543,7 @@
       </w:r>
       <w:r>
         <w:rPr>
-          <w:rFonts w:ascii="AdvPS88D1" w:hAnsi="AdvPS88D1"/>
+          <w:rFonts w:ascii="Noto Sans" w:hAnsi="Noto Sans"/>
           <w:i/>
           <w:sz w:val="22"/>
           <w:szCs w:val="19"/>
@@ -10553,7 +10553,7 @@
       </w:r>
       <w:r>
         <w:rPr>
-          <w:rFonts w:ascii="AdvPS88D1" w:hAnsi="AdvPS88D1"/>
+          <w:rFonts w:ascii="Noto Sans" w:hAnsi="Noto Sans"/>
           <w:i/>
           <w:sz w:val="22"/>
           <w:szCs w:val="19"/>
@@ -10563,7 +10563,7 @@
       </w:r>
       <w:r>
         <w:rPr>
-          <w:rFonts w:ascii="AdvPS88D1" w:hAnsi="AdvPS88D1"/>
+          <w:rFonts w:ascii="Noto Sans" w:hAnsi="Noto Sans"/>
           <w:i/>
           <w:sz w:val="22"/>
           <w:szCs w:val="19"/>
@@ -10573,7 +10573,7 @@
       </w:r>
       <w:r>
         <w:rPr>
-          <w:rFonts w:ascii="AdvPS88D1" w:hAnsi="AdvPS88D1"/>
+          <w:rFonts w:ascii="Noto Sans" w:hAnsi="Noto Sans"/>
           <w:i/>
           <w:sz w:val="22"/>
           <w:szCs w:val="19"/>
@@ -10583,7 +10583,7 @@
       </w:r>
       <w:r>
         <w:rPr>
-          <w:rFonts w:ascii="AdvPS88D1" w:hAnsi="AdvPS88D1"/>
+          <w:rFonts w:ascii="Noto Sans" w:hAnsi="Noto Sans"/>
           <w:i/>
           <w:sz w:val="22"/>
           <w:szCs w:val="19"/>
@@ -10593,7 +10593,7 @@
       </w:r>
       <w:r>
         <w:rPr>
-          <w:rFonts w:ascii="AdvPS88D1" w:hAnsi="AdvPS88D1"/>
+          <w:rFonts w:ascii="Noto Sans" w:hAnsi="Noto Sans"/>
           <w:i/>
           <w:sz w:val="22"/>
           <w:szCs w:val="19"/>
@@ -10604,7 +10604,7 @@
       <w:proofErr w:type="gramEnd"/>
       <w:r>
         <w:rPr>
-          <w:rFonts w:ascii="AdvPS88D1" w:hAnsi="AdvPS88D1"/>
+          <w:rFonts w:ascii="Noto Sans" w:hAnsi="Noto Sans"/>
           <w:i/>
           <w:sz w:val="22"/>
           <w:szCs w:val="19"/>
@@ -10615,7 +10615,7 @@
       <w:proofErr w:type="gramStart"/>
       <w:r>
         <w:rPr>
-          <w:rFonts w:ascii="AdvPS88D1" w:hAnsi="AdvPS88D1"/>
+          <w:rFonts w:ascii="Noto Sans" w:hAnsi="Noto Sans"/>
           <w:i/>
           <w:sz w:val="22"/>
           <w:szCs w:val="19"/>
@@ -10625,7 +10625,7 @@
       </w:r>
       <w:r>
         <w:rPr>
-          <w:rFonts w:ascii="AdvPS88D1" w:hAnsi="AdvPS88D1"/>
+          <w:rFonts w:ascii="Noto Sans" w:hAnsi="Noto Sans"/>
           <w:i/>
           <w:sz w:val="22"/>
           <w:szCs w:val="19"/>
@@ -10635,7 +10635,7 @@
       </w:r>
       <w:r>
         <w:rPr>
-          <w:rFonts w:ascii="AdvPS88D1" w:hAnsi="AdvPS88D1"/>
+          <w:rFonts w:ascii="Noto Sans" w:hAnsi="Noto Sans"/>
           <w:i/>
           <w:sz w:val="22"/>
           <w:szCs w:val="19"/>
@@ -10645,7 +10645,7 @@
       </w:r>
       <w:r>
         <w:rPr>
-          <w:rFonts w:ascii="AdvPS88D1" w:hAnsi="AdvPS88D1"/>
+          <w:rFonts w:ascii="Noto Sans" w:hAnsi="Noto Sans"/>
           <w:i/>
           <w:sz w:val="22"/>
           <w:szCs w:val="19"/>
@@ -10655,7 +10655,7 @@
       </w:r>
       <w:r>
         <w:rPr>
-          <w:rFonts w:ascii="AdvPS88D1" w:hAnsi="AdvPS88D1"/>
+          <w:rFonts w:ascii="Noto Sans" w:hAnsi="Noto Sans"/>
           <w:i/>
           <w:sz w:val="22"/>
           <w:szCs w:val="19"/>
@@ -10665,7 +10665,7 @@
       </w:r>
       <w:r>
         <w:rPr>
-          <w:rFonts w:ascii="AdvPS88D1" w:hAnsi="AdvPS88D1"/>
+          <w:rFonts w:ascii="Noto Sans" w:hAnsi="Noto Sans"/>
           <w:i/>
           <w:sz w:val="22"/>
           <w:szCs w:val="19"/>
@@ -10675,7 +10675,7 @@
       </w:r>
       <w:r>
         <w:rPr>
-          <w:rFonts w:ascii="AdvPS88D1" w:hAnsi="AdvPS88D1"/>
+          <w:rFonts w:ascii="Noto Sans" w:hAnsi="Noto Sans"/>
           <w:i/>
           <w:sz w:val="22"/>
           <w:szCs w:val="19"/>
@@ -10685,7 +10685,7 @@
       </w:r>
       <w:r>
         <w:rPr>
-          <w:rFonts w:ascii="AdvPS88D1" w:hAnsi="AdvPS88D1"/>
+          <w:rFonts w:ascii="Noto Sans" w:hAnsi="Noto Sans"/>
           <w:i/>
           <w:sz w:val="22"/>
           <w:szCs w:val="19"/>
@@ -10695,7 +10695,7 @@
       </w:r>
       <w:r>
         <w:rPr>
-          <w:rFonts w:ascii="AdvPS88D1" w:hAnsi="AdvPS88D1"/>
+          <w:rFonts w:ascii="Noto Sans" w:hAnsi="Noto Sans"/>
           <w:i/>
           <w:sz w:val="22"/>
           <w:szCs w:val="19"/>
@@ -10705,7 +10705,7 @@
       </w:r>
       <w:r>
         <w:rPr>
-          <w:rFonts w:ascii="AdvPS88D1" w:hAnsi="AdvPS88D1"/>
+          <w:rFonts w:ascii="Noto Sans" w:hAnsi="Noto Sans"/>
           <w:i/>
           <w:sz w:val="22"/>
           <w:szCs w:val="19"/>
@@ -10715,7 +10715,7 @@
       </w:r>
       <w:r>
         <w:rPr>
-          <w:rFonts w:ascii="AdvPS88D1" w:hAnsi="AdvPS88D1"/>
+          <w:rFonts w:ascii="Noto Sans" w:hAnsi="Noto Sans"/>
           <w:i/>
           <w:sz w:val="22"/>
           <w:szCs w:val="19"/>
@@ -10725,7 +10725,7 @@
       </w:r>
       <w:r>
         <w:rPr>
-          <w:rFonts w:ascii="AdvPS88D1" w:hAnsi="AdvPS88D1"/>
+          <w:rFonts w:ascii="Noto Sans" w:hAnsi="Noto Sans"/>
           <w:i/>
           <w:sz w:val="22"/>
           <w:szCs w:val="19"/>
@@ -10735,7 +10735,7 @@
       </w:r>
       <w:r>
         <w:rPr>
-          <w:rFonts w:ascii="AdvPS88D1" w:hAnsi="AdvPS88D1"/>
+          <w:rFonts w:ascii="Noto Sans" w:hAnsi="Noto Sans"/>
           <w:i/>
           <w:sz w:val="22"/>
           <w:szCs w:val="19"/>
@@ -10745,7 +10745,7 @@
       </w:r>
       <w:r>
         <w:rPr>
-          <w:rFonts w:ascii="AdvPS88D1" w:hAnsi="AdvPS88D1"/>
+          <w:rFonts w:ascii="Noto Sans" w:hAnsi="Noto Sans"/>
           <w:i/>
           <w:sz w:val="22"/>
           <w:szCs w:val="19"/>
@@ -10755,7 +10755,7 @@
       </w:r>
       <w:r>
         <w:rPr>
-          <w:rFonts w:ascii="AdvPS88D1" w:hAnsi="AdvPS88D1"/>
+          <w:rFonts w:ascii="Noto Sans" w:hAnsi="Noto Sans"/>
           <w:i/>
           <w:sz w:val="22"/>
           <w:szCs w:val="19"/>
@@ -10765,7 +10765,7 @@
       </w:r>
       <w:r>
         <w:rPr>
-          <w:rFonts w:ascii="AdvPS88D1" w:hAnsi="AdvPS88D1"/>
+          <w:rFonts w:ascii="Noto Sans" w:hAnsi="Noto Sans"/>
           <w:i/>
           <w:sz w:val="22"/>
           <w:szCs w:val="19"/>
@@ -10775,7 +10775,7 @@
       </w:r>
       <w:r>
         <w:rPr>
-          <w:rFonts w:ascii="AdvPS88D1" w:hAnsi="AdvPS88D1"/>
+          <w:rFonts w:ascii="Noto Sans" w:hAnsi="Noto Sans"/>
           <w:i/>
           <w:sz w:val="22"/>
           <w:szCs w:val="19"/>
@@ -10785,7 +10785,7 @@
       </w:r>
       <w:r>
         <w:rPr>
-          <w:rFonts w:ascii="AdvPS88D1" w:hAnsi="AdvPS88D1"/>
+          <w:rFonts w:ascii="Noto Sans" w:hAnsi="Noto Sans"/>
           <w:i/>
           <w:sz w:val="22"/>
           <w:szCs w:val="19"/>
@@ -10795,7 +10795,7 @@
       </w:r>
       <w:r>
         <w:rPr>
-          <w:rFonts w:ascii="AdvPS88D1" w:hAnsi="AdvPS88D1"/>
+          <w:rFonts w:ascii="Noto Sans" w:hAnsi="Noto Sans"/>
           <w:i/>
           <w:sz w:val="22"/>
           <w:szCs w:val="19"/>
@@ -10805,7 +10805,7 @@
       </w:r>
       <w:r>
         <w:rPr>
-          <w:rFonts w:ascii="AdvPS88D1" w:hAnsi="AdvPS88D1"/>
+          <w:rFonts w:ascii="Noto Sans" w:hAnsi="Noto Sans"/>
           <w:i/>
           <w:sz w:val="22"/>
           <w:szCs w:val="19"/>
@@ -10815,7 +10815,7 @@
       </w:r>
       <w:r>
         <w:rPr>
-          <w:rFonts w:ascii="AdvPS88D1" w:hAnsi="AdvPS88D1"/>
+          <w:rFonts w:ascii="Noto Sans" w:hAnsi="Noto Sans"/>
           <w:i/>
           <w:sz w:val="22"/>
           <w:szCs w:val="19"/>
@@ -10825,7 +10825,7 @@
       </w:r>
       <w:r>
         <w:rPr>
-          <w:rFonts w:ascii="AdvPS88D1" w:hAnsi="AdvPS88D1"/>
+          <w:rFonts w:ascii="Noto Sans" w:hAnsi="Noto Sans"/>
           <w:i/>
           <w:sz w:val="22"/>
           <w:szCs w:val="19"/>
@@ -10835,7 +10835,7 @@
       </w:r>
       <w:r>
         <w:rPr>
-          <w:rFonts w:ascii="AdvPS88D1" w:hAnsi="AdvPS88D1"/>
+          <w:rFonts w:ascii="Noto Sans" w:hAnsi="Noto Sans"/>
           <w:i/>
           <w:sz w:val="22"/>
           <w:szCs w:val="19"/>
@@ -10845,7 +10845,7 @@
       </w:r>
       <w:r>
         <w:rPr>
-          <w:rFonts w:ascii="AdvPS88D1" w:hAnsi="AdvPS88D1"/>
+          <w:rFonts w:ascii="Noto Sans" w:hAnsi="Noto Sans"/>
           <w:i/>
           <w:sz w:val="22"/>
           <w:szCs w:val="19"/>
@@ -10855,7 +10855,7 @@
       </w:r>
       <w:r>
         <w:rPr>
-          <w:rFonts w:ascii="AdvPS88D1" w:hAnsi="AdvPS88D1"/>
+          <w:rFonts w:ascii="Noto Sans" w:hAnsi="Noto Sans"/>
           <w:i/>
           <w:sz w:val="22"/>
           <w:szCs w:val="19"/>
@@ -10865,7 +10865,7 @@
       </w:r>
       <w:r>
         <w:rPr>
-          <w:rFonts w:ascii="AdvPS88D1" w:hAnsi="AdvPS88D1"/>
+          <w:rFonts w:ascii="Noto Sans" w:hAnsi="Noto Sans"/>
           <w:i/>
           <w:sz w:val="22"/>
           <w:szCs w:val="19"/>
@@ -10875,7 +10875,7 @@
       </w:r>
       <w:r>
         <w:rPr>
-          <w:rFonts w:ascii="AdvPS88D1" w:hAnsi="AdvPS88D1"/>
+          <w:rFonts w:ascii="Noto Sans" w:hAnsi="Noto Sans"/>
           <w:i/>
           <w:sz w:val="22"/>
           <w:szCs w:val="19"/>
@@ -10885,7 +10885,7 @@
       </w:r>
       <w:r>
         <w:rPr>
-          <w:rFonts w:ascii="AdvPS88D1" w:hAnsi="AdvPS88D1"/>
+          <w:rFonts w:ascii="Noto Sans" w:hAnsi="Noto Sans"/>
           <w:i/>
           <w:sz w:val="22"/>
           <w:szCs w:val="19"/>
@@ -10896,7 +10896,7 @@
       <w:proofErr w:type="gramEnd"/>
       <w:r>
         <w:rPr>
-          <w:rFonts w:ascii="AdvPS88D1" w:hAnsi="AdvPS88D1"/>
+          <w:rFonts w:ascii="Noto Sans" w:hAnsi="Noto Sans"/>
           <w:i/>
           <w:sz w:val="22"/>
           <w:szCs w:val="19"/>
@@ -10906,7 +10906,7 @@
       </w:r>
       <w:r>
         <w:rPr>
-          <w:rFonts w:ascii="AdvPS88D1" w:hAnsi="AdvPS88D1"/>
+          <w:rFonts w:ascii="Noto Sans" w:hAnsi="Noto Sans"/>
           <w:i/>
           <w:sz w:val="22"/>
           <w:szCs w:val="19"/>
@@ -10916,7 +10916,7 @@
       </w:r>
       <w:r>
         <w:rPr>
-          <w:rFonts w:ascii="AdvPS88D1" w:hAnsi="AdvPS88D1"/>
+          <w:rFonts w:ascii="Noto Sans" w:hAnsi="Noto Sans"/>
           <w:i/>
           <w:sz w:val="22"/>
           <w:szCs w:val="19"/>
@@ -10926,7 +10926,7 @@
       </w:r>
       <w:r>
         <w:rPr>
-          <w:rFonts w:ascii="AdvPS88D1" w:hAnsi="AdvPS88D1"/>
+          <w:rFonts w:ascii="Noto Sans" w:hAnsi="Noto Sans"/>
           <w:i/>
           <w:sz w:val="22"/>
           <w:szCs w:val="19"/>
@@ -10936,7 +10936,7 @@
       </w:r>
       <w:r>
         <w:rPr>
-          <w:rFonts w:ascii="AdvPS88D1" w:hAnsi="AdvPS88D1"/>
+          <w:rFonts w:ascii="Noto Sans" w:hAnsi="Noto Sans"/>
           <w:i/>
           <w:sz w:val="22"/>
           <w:szCs w:val="19"/>
@@ -10946,7 +10946,7 @@
       </w:r>
       <w:r>
         <w:rPr>
-          <w:rFonts w:ascii="AdvPS88D1" w:hAnsi="AdvPS88D1"/>
+          <w:rFonts w:ascii="Noto Sans" w:hAnsi="Noto Sans"/>
           <w:i/>
           <w:sz w:val="22"/>
           <w:szCs w:val="19"/>
@@ -10956,7 +10956,7 @@
       </w:r>
       <w:r>
         <w:rPr>
-          <w:rFonts w:ascii="AdvPS88D1" w:hAnsi="AdvPS88D1"/>
+          <w:rFonts w:ascii="Noto Sans" w:hAnsi="Noto Sans"/>
           <w:i/>
           <w:sz w:val="22"/>
           <w:szCs w:val="19"/>
@@ -10966,7 +10966,7 @@
       </w:r>
       <w:r>
         <w:rPr>
-          <w:rFonts w:ascii="AdvPS88D1" w:hAnsi="AdvPS88D1"/>
+          <w:rFonts w:ascii="Noto Sans" w:hAnsi="Noto Sans"/>
           <w:i/>
           <w:sz w:val="22"/>
           <w:szCs w:val="19"/>
@@ -10976,7 +10976,7 @@
       </w:r>
       <w:r>
         <w:rPr>
-          <w:rFonts w:ascii="AdvPS88D1" w:hAnsi="AdvPS88D1"/>
+          <w:rFonts w:ascii="Noto Sans" w:hAnsi="Noto Sans"/>
           <w:i/>
           <w:sz w:val="22"/>
           <w:szCs w:val="19"/>
@@ -10986,7 +10986,7 @@
       </w:r>
       <w:r>
         <w:rPr>
-          <w:rFonts w:ascii="AdvPS88D1" w:hAnsi="AdvPS88D1"/>
+          <w:rFonts w:ascii="Noto Sans" w:hAnsi="Noto Sans"/>
           <w:i/>
           <w:sz w:val="22"/>
           <w:szCs w:val="19"/>
@@ -10996,7 +10996,7 @@
       </w:r>
       <w:r>
         <w:rPr>
-          <w:rFonts w:ascii="AdvPS88D1" w:hAnsi="AdvPS88D1"/>
+          <w:rFonts w:ascii="Noto Sans" w:hAnsi="Noto Sans"/>
           <w:i/>
           <w:sz w:val="22"/>
           <w:szCs w:val="19"/>
@@ -11006,7 +11006,7 @@
       </w:r>
       <w:r>
         <w:rPr>
-          <w:rFonts w:ascii="AdvPS88D1" w:hAnsi="AdvPS88D1"/>
+          <w:rFonts w:ascii="Noto Sans" w:hAnsi="Noto Sans"/>
           <w:i/>
           <w:sz w:val="22"/>
           <w:szCs w:val="19"/>
@@ -11016,7 +11016,7 @@
       </w:r>
       <w:r>
         <w:rPr>
-          <w:rFonts w:ascii="AdvPS88D1" w:hAnsi="AdvPS88D1"/>
+          <w:rFonts w:ascii="Noto Sans" w:hAnsi="Noto Sans"/>
           <w:i/>
           <w:sz w:val="22"/>
           <w:szCs w:val="19"/>
@@ -11026,7 +11026,7 @@
       </w:r>
       <w:r>
         <w:rPr>
-          <w:rFonts w:ascii="AdvPS88D1" w:hAnsi="AdvPS88D1"/>
+          <w:rFonts w:ascii="Noto Sans" w:hAnsi="Noto Sans"/>
           <w:i/>
           <w:sz w:val="22"/>
           <w:szCs w:val="19"/>
@@ -11036,7 +11036,7 @@
       </w:r>
       <w:r>
         <w:rPr>
-          <w:rFonts w:ascii="AdvPS88D1" w:hAnsi="AdvPS88D1"/>
+          <w:rFonts w:ascii="Noto Sans" w:hAnsi="Noto Sans"/>
           <w:i/>
           <w:sz w:val="22"/>
           <w:szCs w:val="19"/>
@@ -11046,7 +11046,7 @@
       </w:r>
       <w:r>
         <w:rPr>
-          <w:rFonts w:ascii="AdvPS88D1" w:hAnsi="AdvPS88D1"/>
+          <w:rFonts w:ascii="Noto Sans" w:hAnsi="Noto Sans"/>
           <w:i/>
           <w:sz w:val="22"/>
           <w:szCs w:val="19"/>
@@ -11056,7 +11056,7 @@
       </w:r>
       <w:r>
         <w:rPr>
-          <w:rFonts w:ascii="AdvPS88D1" w:hAnsi="AdvPS88D1"/>
+          <w:rFonts w:ascii="Noto Sans" w:hAnsi="Noto Sans"/>
           <w:i/>
           <w:sz w:val="22"/>
           <w:szCs w:val="19"/>
@@ -11066,7 +11066,7 @@
       </w:r>
       <w:r>
         <w:rPr>
-          <w:rFonts w:ascii="AdvPS88D1" w:hAnsi="AdvPS88D1"/>
+          <w:rFonts w:ascii="Noto Sans" w:hAnsi="Noto Sans"/>
           <w:i/>
           <w:sz w:val="22"/>
           <w:szCs w:val="19"/>
@@ -11076,7 +11076,7 @@
       </w:r>
       <w:r>
         <w:rPr>
-          <w:rFonts w:ascii="AdvPS88D1" w:hAnsi="AdvPS88D1"/>
+          <w:rFonts w:ascii="Noto Sans" w:hAnsi="Noto Sans"/>
           <w:i/>
           <w:sz w:val="22"/>
           <w:szCs w:val="19"/>
@@ -11086,7 +11086,7 @@
       </w:r>
       <w:r>
         <w:rPr>
-          <w:rFonts w:ascii="AdvPS88D1" w:hAnsi="AdvPS88D1"/>
+          <w:rFonts w:ascii="Noto Sans" w:hAnsi="Noto Sans"/>
           <w:i/>
           <w:sz w:val="22"/>
           <w:szCs w:val="19"/>
@@ -11096,7 +11096,7 @@
       </w:r>
       <w:r>
         <w:rPr>
-          <w:rFonts w:ascii="AdvPS88D1" w:hAnsi="AdvPS88D1"/>
+          <w:rFonts w:ascii="Noto Sans" w:hAnsi="Noto Sans"/>
           <w:i/>
           <w:sz w:val="22"/>
           <w:szCs w:val="19"/>
@@ -11106,7 +11106,7 @@
       </w:r>
       <w:r>
         <w:rPr>
-          <w:rFonts w:ascii="AdvPS88D1" w:hAnsi="AdvPS88D1"/>
+          <w:rFonts w:ascii="Noto Sans" w:hAnsi="Noto Sans"/>
           <w:i/>
           <w:sz w:val="22"/>
           <w:szCs w:val="19"/>
@@ -11116,7 +11116,7 @@
       </w:r>
       <w:r>
         <w:rPr>
-          <w:rFonts w:ascii="AdvPS88D1" w:hAnsi="AdvPS88D1"/>
+          <w:rFonts w:ascii="Noto Sans" w:hAnsi="Noto Sans"/>
           <w:i/>
           <w:sz w:val="22"/>
           <w:szCs w:val="19"/>
@@ -11126,7 +11126,7 @@
       </w:r>
       <w:r>
         <w:rPr>
-          <w:rFonts w:ascii="AdvPS88D1" w:hAnsi="AdvPS88D1"/>
+          <w:rFonts w:ascii="Noto Sans" w:hAnsi="Noto Sans"/>
           <w:i/>
           <w:sz w:val="22"/>
           <w:szCs w:val="19"/>
@@ -11136,7 +11136,7 @@
       </w:r>
       <w:r>
         <w:rPr>
-          <w:rFonts w:ascii="AdvPS88D1" w:hAnsi="AdvPS88D1"/>
+          <w:rFonts w:ascii="Noto Sans" w:hAnsi="Noto Sans"/>
           <w:i/>
           <w:sz w:val="22"/>
           <w:szCs w:val="19"/>
@@ -11146,7 +11146,7 @@
       </w:r>
       <w:r>
         <w:rPr>
-          <w:rFonts w:ascii="AdvPS88D1" w:hAnsi="AdvPS88D1"/>
+          <w:rFonts w:ascii="Noto Sans" w:hAnsi="Noto Sans"/>
           <w:i/>
           <w:sz w:val="22"/>
           <w:szCs w:val="19"/>
@@ -11156,7 +11156,7 @@
       </w:r>
       <w:r>
         <w:rPr>
-          <w:rFonts w:ascii="AdvPS88D1" w:hAnsi="AdvPS88D1"/>
+          <w:rFonts w:ascii="Noto Sans" w:hAnsi="Noto Sans"/>
           <w:i/>
           <w:sz w:val="22"/>
           <w:szCs w:val="19"/>
@@ -11166,7 +11166,7 @@
       </w:r>
       <w:r>
         <w:rPr>
-          <w:rFonts w:ascii="AdvPS88D1" w:hAnsi="AdvPS88D1"/>
+          <w:rFonts w:ascii="Noto Sans" w:hAnsi="Noto Sans"/>
           <w:i/>
           <w:sz w:val="22"/>
           <w:szCs w:val="19"/>
@@ -11176,7 +11176,7 @@
       </w:r>
       <w:r>
         <w:rPr>
-          <w:rFonts w:ascii="AdvPS88D1" w:hAnsi="AdvPS88D1"/>
+          <w:rFonts w:ascii="Noto Sans" w:hAnsi="Noto Sans"/>
           <w:i/>
           <w:sz w:val="22"/>
           <w:szCs w:val="19"/>
@@ -11186,7 +11186,7 @@
       </w:r>
       <w:r>
         <w:rPr>
-          <w:rFonts w:ascii="AdvPS88D1" w:hAnsi="AdvPS88D1"/>
+          <w:rFonts w:ascii="Noto Sans" w:hAnsi="Noto Sans"/>
           <w:i/>
           <w:sz w:val="22"/>
           <w:szCs w:val="19"/>
@@ -11196,7 +11196,7 @@
       </w:r>
       <w:r>
         <w:rPr>
-          <w:rFonts w:ascii="AdvPS88D1" w:hAnsi="AdvPS88D1"/>
+          <w:rFonts w:ascii="Noto Sans" w:hAnsi="Noto Sans"/>
           <w:i/>
           <w:sz w:val="22"/>
           <w:szCs w:val="19"/>
@@ -11206,7 +11206,7 @@
       </w:r>
       <w:r>
         <w:rPr>
-          <w:rFonts w:ascii="AdvPS88D1" w:hAnsi="AdvPS88D1"/>
+          <w:rFonts w:ascii="Noto Sans" w:hAnsi="Noto Sans"/>
           <w:i/>
           <w:sz w:val="22"/>
           <w:szCs w:val="19"/>
@@ -11216,7 +11216,7 @@
       </w:r>
       <w:r>
         <w:rPr>
-          <w:rFonts w:ascii="AdvPS88D1" w:hAnsi="AdvPS88D1"/>
+          <w:rFonts w:ascii="Noto Sans" w:hAnsi="Noto Sans"/>
           <w:i/>
           <w:sz w:val="22"/>
           <w:szCs w:val="19"/>
@@ -11226,7 +11226,7 @@
       </w:r>
       <w:r>
         <w:rPr>
-          <w:rFonts w:ascii="AdvPS88D1" w:hAnsi="AdvPS88D1"/>
+          <w:rFonts w:ascii="Noto Sans" w:hAnsi="Noto Sans"/>
           <w:i/>
           <w:sz w:val="22"/>
           <w:szCs w:val="19"/>
@@ -11236,7 +11236,7 @@
       </w:r>
       <w:r>
         <w:rPr>
-          <w:rFonts w:ascii="AdvPS88D1" w:hAnsi="AdvPS88D1"/>
+          <w:rFonts w:ascii="Noto Sans" w:hAnsi="Noto Sans"/>
           <w:i/>
           <w:sz w:val="22"/>
           <w:szCs w:val="19"/>
@@ -11246,7 +11246,7 @@
       </w:r>
       <w:r>
         <w:rPr>
-          <w:rFonts w:ascii="AdvPS88D1" w:hAnsi="AdvPS88D1"/>
+          <w:rFonts w:ascii="Noto Sans" w:hAnsi="Noto Sans"/>
           <w:i/>
           <w:sz w:val="22"/>
           <w:szCs w:val="19"/>
@@ -11256,7 +11256,7 @@
       </w:r>
       <w:r>
         <w:rPr>
-          <w:rFonts w:ascii="AdvPS88D1" w:hAnsi="AdvPS88D1"/>
+          <w:rFonts w:ascii="Noto Sans" w:hAnsi="Noto Sans"/>
           <w:i/>
           <w:sz w:val="22"/>
           <w:szCs w:val="19"/>
@@ -11266,7 +11266,7 @@
       </w:r>
       <w:r>
         <w:rPr>
-          <w:rFonts w:ascii="AdvPS88D1" w:hAnsi="AdvPS88D1"/>
+          <w:rFonts w:ascii="Noto Sans" w:hAnsi="Noto Sans"/>
           <w:i/>
           <w:sz w:val="22"/>
           <w:szCs w:val="19"/>
@@ -11276,7 +11276,7 @@
       </w:r>
       <w:r>
         <w:rPr>
-          <w:rFonts w:ascii="AdvPS88D1" w:hAnsi="AdvPS88D1"/>
+          <w:rFonts w:ascii="Noto Sans" w:hAnsi="Noto Sans"/>
           <w:i/>
           <w:sz w:val="22"/>
           <w:szCs w:val="19"/>
@@ -11286,7 +11286,7 @@
       </w:r>
       <w:r>
         <w:rPr>
-          <w:rFonts w:ascii="AdvPS88D1" w:hAnsi="AdvPS88D1"/>
+          <w:rFonts w:ascii="Noto Sans" w:hAnsi="Noto Sans"/>
           <w:i/>
           <w:sz w:val="22"/>
           <w:szCs w:val="19"/>
@@ -11296,7 +11296,7 @@
       </w:r>
       <w:r>
         <w:rPr>
-          <w:rFonts w:ascii="AdvPS88D1" w:hAnsi="AdvPS88D1"/>
+          <w:rFonts w:ascii="Noto Sans" w:hAnsi="Noto Sans"/>
           <w:i/>
           <w:sz w:val="22"/>
           <w:szCs w:val="19"/>
@@ -11306,7 +11306,7 @@
       </w:r>
       <w:r>
         <w:rPr>
-          <w:rFonts w:ascii="AdvPS88D1" w:hAnsi="AdvPS88D1"/>
+          <w:rFonts w:ascii="Noto Sans" w:hAnsi="Noto Sans"/>
           <w:i/>
           <w:sz w:val="22"/>
           <w:szCs w:val="19"/>
@@ -11316,7 +11316,7 @@
       </w:r>
       <w:r>
         <w:rPr>
-          <w:rFonts w:ascii="AdvPS88D1" w:hAnsi="AdvPS88D1"/>
+          <w:rFonts w:ascii="Noto Sans" w:hAnsi="Noto Sans"/>
           <w:i/>
           <w:sz w:val="22"/>
           <w:szCs w:val="19"/>
@@ -11326,7 +11326,7 @@
       </w:r>
       <w:r>
         <w:rPr>
-          <w:rFonts w:ascii="AdvPS88D1" w:hAnsi="AdvPS88D1"/>
+          <w:rFonts w:ascii="Noto Sans" w:hAnsi="Noto Sans"/>
           <w:i/>
           <w:sz w:val="22"/>
           <w:szCs w:val="19"/>
@@ -11336,7 +11336,7 @@
       </w:r>
       <w:r>
         <w:rPr>
-          <w:rFonts w:ascii="AdvPS88D1" w:hAnsi="AdvPS88D1"/>
+          <w:rFonts w:ascii="Noto Sans" w:hAnsi="Noto Sans"/>
           <w:i/>
           <w:sz w:val="22"/>
           <w:szCs w:val="19"/>
@@ -11346,7 +11346,7 @@
       </w:r>
       <w:r>
         <w:rPr>
-          <w:rFonts w:ascii="AdvPS88D1" w:hAnsi="AdvPS88D1"/>
+          <w:rFonts w:ascii="Noto Sans" w:hAnsi="Noto Sans"/>
           <w:i/>
           <w:sz w:val="22"/>
           <w:szCs w:val="19"/>
@@ -11356,7 +11356,7 @@
       </w:r>
       <w:r>
         <w:rPr>
-          <w:rFonts w:ascii="AdvPS88D1" w:hAnsi="AdvPS88D1"/>
+          <w:rFonts w:ascii="Noto Sans" w:hAnsi="Noto Sans"/>
           <w:i/>
           <w:sz w:val="22"/>
           <w:szCs w:val="19"/>
@@ -11366,7 +11366,7 @@
       </w:r>
       <w:r>
         <w:rPr>
-          <w:rFonts w:ascii="AdvPS88D1" w:hAnsi="AdvPS88D1"/>
+          <w:rFonts w:ascii="Noto Sans" w:hAnsi="Noto Sans"/>
           <w:i/>
           <w:sz w:val="22"/>
           <w:szCs w:val="19"/>
@@ -11376,7 +11376,7 @@
       </w:r>
       <w:r>
         <w:rPr>
-          <w:rFonts w:ascii="AdvPS88D1" w:hAnsi="AdvPS88D1"/>
+          <w:rFonts w:ascii="Noto Sans" w:hAnsi="Noto Sans"/>
           <w:i/>
           <w:sz w:val="22"/>
           <w:szCs w:val="19"/>
@@ -11386,7 +11386,7 @@
       </w:r>
       <w:r>
         <w:rPr>
-          <w:rFonts w:ascii="AdvPS88D1" w:hAnsi="AdvPS88D1"/>
+          <w:rFonts w:ascii="Noto Sans" w:hAnsi="Noto Sans"/>
           <w:i/>
           <w:sz w:val="22"/>
           <w:szCs w:val="19"/>
@@ -11396,7 +11396,7 @@
       </w:r>
       <w:r>
         <w:rPr>
-          <w:rFonts w:ascii="AdvPS88D1" w:hAnsi="AdvPS88D1"/>
+          <w:rFonts w:ascii="Noto Sans" w:hAnsi="Noto Sans"/>
           <w:i/>
           <w:sz w:val="22"/>
           <w:szCs w:val="19"/>
@@ -11406,7 +11406,7 @@
       </w:r>
       <w:r>
         <w:rPr>
-          <w:rFonts w:ascii="AdvPS88D1" w:hAnsi="AdvPS88D1"/>
+          <w:rFonts w:ascii="Noto Sans" w:hAnsi="Noto Sans"/>
           <w:i/>
           <w:sz w:val="22"/>
           <w:szCs w:val="19"/>
@@ -11416,7 +11416,7 @@
       </w:r>
       <w:r>
         <w:rPr>
-          <w:rFonts w:ascii="AdvPS88D1" w:hAnsi="AdvPS88D1"/>
+          <w:rFonts w:ascii="Noto Sans" w:hAnsi="Noto Sans"/>
           <w:i/>
           <w:sz w:val="22"/>
           <w:szCs w:val="19"/>
@@ -11426,7 +11426,7 @@
       </w:r>
       <w:r>
         <w:rPr>
-          <w:rFonts w:ascii="AdvPS88D1" w:hAnsi="AdvPS88D1"/>
+          <w:rFonts w:ascii="Noto Sans" w:hAnsi="Noto Sans"/>
           <w:i/>
           <w:sz w:val="22"/>
           <w:szCs w:val="19"/>
@@ -11436,7 +11436,7 @@
       </w:r>
       <w:r>
         <w:rPr>
-          <w:rFonts w:ascii="AdvPS88D1" w:hAnsi="AdvPS88D1"/>
+          <w:rFonts w:ascii="Noto Sans" w:hAnsi="Noto Sans"/>
           <w:i/>
           <w:sz w:val="22"/>
           <w:szCs w:val="19"/>
@@ -11446,7 +11446,7 @@
       </w:r>
       <w:r>
         <w:rPr>
-          <w:rFonts w:ascii="AdvPS88D1" w:hAnsi="AdvPS88D1"/>
+          <w:rFonts w:ascii="Noto Sans" w:hAnsi="Noto Sans"/>
           <w:i/>
           <w:sz w:val="22"/>
           <w:szCs w:val="19"/>
@@ -11456,7 +11456,7 @@
       </w:r>
       <w:r>
         <w:rPr>
-          <w:rFonts w:ascii="AdvPS88D1" w:hAnsi="AdvPS88D1"/>
+          <w:rFonts w:ascii="Noto Sans" w:hAnsi="Noto Sans"/>
           <w:i/>
           <w:sz w:val="22"/>
           <w:szCs w:val="19"/>
@@ -11466,7 +11466,7 @@
       </w:r>
       <w:r>
         <w:rPr>
-          <w:rFonts w:ascii="AdvPS88D1" w:hAnsi="AdvPS88D1"/>
+          <w:rFonts w:ascii="Noto Sans" w:hAnsi="Noto Sans"/>
           <w:i/>
           <w:sz w:val="22"/>
           <w:szCs w:val="19"/>
@@ -11476,7 +11476,7 @@
       </w:r>
       <w:r>
         <w:rPr>
-          <w:rFonts w:ascii="AdvPS88D1" w:hAnsi="AdvPS88D1"/>
+          <w:rFonts w:ascii="Noto Sans" w:hAnsi="Noto Sans"/>
           <w:i/>
           <w:sz w:val="22"/>
           <w:szCs w:val="19"/>
@@ -11486,7 +11486,7 @@
       </w:r>
       <w:r>
         <w:rPr>
-          <w:rFonts w:ascii="AdvPS88D1" w:hAnsi="AdvPS88D1"/>
+          <w:rFonts w:ascii="Noto Sans" w:hAnsi="Noto Sans"/>
           <w:i/>
           <w:sz w:val="22"/>
           <w:szCs w:val="19"/>
@@ -11496,7 +11496,7 @@
       </w:r>
       <w:r>
         <w:rPr>
-          <w:rFonts w:ascii="AdvPS88D1" w:hAnsi="AdvPS88D1"/>
+          <w:rFonts w:ascii="Noto Sans" w:hAnsi="Noto Sans"/>
           <w:i/>
           <w:sz w:val="22"/>
           <w:szCs w:val="19"/>
@@ -11506,7 +11506,7 @@
       </w:r>
       <w:r>
         <w:rPr>
-          <w:rFonts w:ascii="AdvPS88D1" w:hAnsi="AdvPS88D1"/>
+          <w:rFonts w:ascii="Noto Sans" w:hAnsi="Noto Sans"/>
           <w:i/>
           <w:sz w:val="22"/>
           <w:szCs w:val="19"/>
@@ -11516,7 +11516,7 @@
       </w:r>
       <w:r>
         <w:rPr>
-          <w:rFonts w:ascii="AdvPS88D1" w:hAnsi="AdvPS88D1"/>
+          <w:rFonts w:ascii="Noto Sans" w:hAnsi="Noto Sans"/>
           <w:i/>
           <w:sz w:val="22"/>
           <w:szCs w:val="19"/>
@@ -11526,7 +11526,7 @@
       </w:r>
       <w:r>
         <w:rPr>
-          <w:rFonts w:ascii="AdvPS88D1" w:hAnsi="AdvPS88D1"/>
+          <w:rFonts w:ascii="Noto Sans" w:hAnsi="Noto Sans"/>
           <w:i/>
           <w:sz w:val="22"/>
           <w:szCs w:val="19"/>
@@ -11536,7 +11536,7 @@
       </w:r>
       <w:r>
         <w:rPr>
-          <w:rFonts w:ascii="AdvPS88D1" w:hAnsi="AdvPS88D1"/>
+          <w:rFonts w:ascii="Noto Sans" w:hAnsi="Noto Sans"/>
           <w:i/>
           <w:sz w:val="22"/>
           <w:szCs w:val="19"/>
@@ -11546,7 +11546,7 @@
       </w:r>
       <w:r>
         <w:rPr>
-          <w:rFonts w:ascii="AdvPS88D1" w:hAnsi="AdvPS88D1"/>
+          <w:rFonts w:ascii="Noto Sans" w:hAnsi="Noto Sans"/>
           <w:i/>
           <w:sz w:val="22"/>
           <w:szCs w:val="19"/>
@@ -11556,7 +11556,7 @@
       </w:r>
       <w:r>
         <w:rPr>
-          <w:rFonts w:ascii="AdvPS88D1" w:hAnsi="AdvPS88D1"/>
+          <w:rFonts w:ascii="Noto Sans" w:hAnsi="Noto Sans"/>
           <w:i/>
           <w:sz w:val="22"/>
           <w:szCs w:val="19"/>
@@ -11566,7 +11566,7 @@
       </w:r>
       <w:r>
         <w:rPr>
-          <w:rFonts w:ascii="AdvPS88D1" w:hAnsi="AdvPS88D1"/>
+          <w:rFonts w:ascii="Noto Sans" w:hAnsi="Noto Sans"/>
           <w:i/>
           <w:sz w:val="22"/>
           <w:szCs w:val="19"/>
@@ -11576,7 +11576,7 @@
       </w:r>
       <w:r>
         <w:rPr>
-          <w:rFonts w:ascii="AdvPS88D1" w:hAnsi="AdvPS88D1"/>
+          <w:rFonts w:ascii="Noto Sans" w:hAnsi="Noto Sans"/>
           <w:i/>
           <w:sz w:val="22"/>
           <w:szCs w:val="19"/>
@@ -11586,7 +11586,7 @@
       </w:r>
       <w:r>
         <w:rPr>
-          <w:rFonts w:ascii="AdvPS88D1" w:hAnsi="AdvPS88D1"/>
+          <w:rFonts w:ascii="Noto Sans" w:hAnsi="Noto Sans"/>
           <w:i/>
           <w:sz w:val="22"/>
           <w:szCs w:val="19"/>
@@ -11596,7 +11596,7 @@
       </w:r>
       <w:r>
         <w:rPr>
-          <w:rFonts w:ascii="AdvPS88D1" w:hAnsi="AdvPS88D1"/>
+          <w:rFonts w:ascii="Noto Sans" w:hAnsi="Noto Sans"/>
           <w:i/>
           <w:sz w:val="22"/>
           <w:szCs w:val="19"/>
@@ -11606,7 +11606,7 @@
       </w:r>
       <w:r>
         <w:rPr>
-          <w:rFonts w:ascii="AdvPS88D1" w:hAnsi="AdvPS88D1"/>
+          <w:rFonts w:ascii="Noto Sans" w:hAnsi="Noto Sans"/>
           <w:i/>
           <w:sz w:val="22"/>
           <w:szCs w:val="19"/>
@@ -11616,7 +11616,7 @@
       </w:r>
       <w:r>
         <w:rPr>
-          <w:rFonts w:ascii="AdvPS88D1" w:hAnsi="AdvPS88D1"/>
+          <w:rFonts w:ascii="Noto Sans" w:hAnsi="Noto Sans"/>
           <w:i/>
           <w:sz w:val="22"/>
           <w:szCs w:val="19"/>
@@ -11626,7 +11626,7 @@
       </w:r>
       <w:r>
         <w:rPr>
-          <w:rFonts w:ascii="AdvPS88D1" w:hAnsi="AdvPS88D1"/>
+          <w:rFonts w:ascii="Noto Sans" w:hAnsi="Noto Sans"/>
           <w:i/>
           <w:sz w:val="22"/>
           <w:szCs w:val="19"/>
@@ -11636,7 +11636,7 @@
       </w:r>
       <w:r>
         <w:rPr>
-          <w:rFonts w:ascii="AdvPS88D1" w:hAnsi="AdvPS88D1"/>
+          <w:rFonts w:ascii="Noto Sans" w:hAnsi="Noto Sans"/>
           <w:i/>
           <w:sz w:val="22"/>
           <w:szCs w:val="19"/>
@@ -11646,7 +11646,7 @@
       </w:r>
       <w:r>
         <w:rPr>
-          <w:rFonts w:ascii="AdvPS88D1" w:hAnsi="AdvPS88D1"/>
+          <w:rFonts w:ascii="Noto Sans" w:hAnsi="Noto Sans"/>
           <w:i/>
           <w:sz w:val="22"/>
           <w:szCs w:val="19"/>
@@ -11656,7 +11656,7 @@
       </w:r>
       <w:r>
         <w:rPr>
-          <w:rFonts w:ascii="AdvPS88D1" w:hAnsi="AdvPS88D1"/>
+          <w:rFonts w:ascii="Noto Sans" w:hAnsi="Noto Sans"/>
           <w:i/>
           <w:sz w:val="22"/>
           <w:szCs w:val="19"/>
@@ -11666,7 +11666,7 @@
       </w:r>
       <w:r>
         <w:rPr>
-          <w:rFonts w:ascii="AdvPS88D1" w:hAnsi="AdvPS88D1"/>
+          <w:rFonts w:ascii="Noto Sans" w:hAnsi="Noto Sans"/>
           <w:i/>
           <w:sz w:val="22"/>
           <w:szCs w:val="19"/>
@@ -11676,7 +11676,7 @@
       </w:r>
       <w:r>
         <w:rPr>
-          <w:rFonts w:ascii="AdvPS88D1" w:hAnsi="AdvPS88D1"/>
+          <w:rFonts w:ascii="Noto Sans" w:hAnsi="Noto Sans"/>
           <w:i/>
           <w:sz w:val="22"/>
           <w:szCs w:val="19"/>
@@ -11686,7 +11686,7 @@
       </w:r>
       <w:r>
         <w:rPr>
-          <w:rFonts w:ascii="AdvPS88D1" w:hAnsi="AdvPS88D1"/>
+          <w:rFonts w:ascii="Noto Sans" w:hAnsi="Noto Sans"/>
           <w:i/>
           <w:sz w:val="22"/>
           <w:szCs w:val="19"/>
@@ -11696,7 +11696,7 @@
       </w:r>
       <w:r>
         <w:rPr>
-          <w:rFonts w:ascii="AdvPS88D1" w:hAnsi="AdvPS88D1"/>
+          <w:rFonts w:ascii="Noto Sans" w:hAnsi="Noto Sans"/>
           <w:i/>
           <w:sz w:val="22"/>
           <w:szCs w:val="19"/>
@@ -11706,7 +11706,7 @@
       </w:r>
       <w:r>
         <w:rPr>
-          <w:rFonts w:ascii="AdvPS88D1" w:hAnsi="AdvPS88D1"/>
+          <w:rFonts w:ascii="Noto Sans" w:hAnsi="Noto Sans"/>
           <w:i/>
           <w:sz w:val="22"/>
           <w:szCs w:val="19"/>
@@ -11716,7 +11716,7 @@
       </w:r>
       <w:r>
         <w:rPr>
-          <w:rFonts w:ascii="AdvPS88D1" w:hAnsi="AdvPS88D1"/>
+          <w:rFonts w:ascii="Noto Sans" w:hAnsi="Noto Sans"/>
           <w:i/>
           <w:sz w:val="22"/>
           <w:szCs w:val="19"/>
@@ -11726,7 +11726,7 @@
       </w:r>
       <w:r>
         <w:rPr>
-          <w:rFonts w:ascii="AdvPS88D1" w:hAnsi="AdvPS88D1"/>
+          <w:rFonts w:ascii="Noto Sans" w:hAnsi="Noto Sans"/>
           <w:i/>
           <w:sz w:val="22"/>
           <w:szCs w:val="19"/>
@@ -11736,7 +11736,7 @@
       </w:r>
       <w:r>
         <w:rPr>
-          <w:rFonts w:ascii="AdvPS88D1" w:hAnsi="AdvPS88D1"/>
+          <w:rFonts w:ascii="Noto Sans" w:hAnsi="Noto Sans"/>
           <w:i/>
           <w:sz w:val="22"/>
           <w:szCs w:val="19"/>
@@ -11746,7 +11746,7 @@
       </w:r>
       <w:r>
         <w:rPr>
-          <w:rFonts w:ascii="AdvPS88D1" w:hAnsi="AdvPS88D1"/>
+          <w:rFonts w:ascii="Noto Sans" w:hAnsi="Noto Sans"/>
           <w:i/>
           <w:sz w:val="22"/>
           <w:szCs w:val="19"/>
@@ -11756,7 +11756,7 @@
       </w:r>
       <w:r>
         <w:rPr>
-          <w:rFonts w:ascii="AdvPS88D1" w:hAnsi="AdvPS88D1"/>
+          <w:rFonts w:ascii="Noto Sans" w:hAnsi="Noto Sans"/>
           <w:i/>
           <w:sz w:val="22"/>
           <w:szCs w:val="19"/>
@@ -11766,7 +11766,7 @@
       </w:r>
       <w:r>
         <w:rPr>
-          <w:rFonts w:ascii="AdvPS88D1" w:hAnsi="AdvPS88D1"/>
+          <w:rFonts w:ascii="Noto Sans" w:hAnsi="Noto Sans"/>
           <w:i/>
           <w:sz w:val="22"/>
           <w:szCs w:val="19"/>
@@ -11776,7 +11776,7 @@
       </w:r>
       <w:r>
         <w:rPr>
-          <w:rFonts w:ascii="AdvPS88D1" w:hAnsi="AdvPS88D1"/>
+          <w:rFonts w:ascii="Noto Sans" w:hAnsi="Noto Sans"/>
           <w:i/>
           <w:sz w:val="22"/>
           <w:szCs w:val="19"/>
@@ -11786,7 +11786,7 @@
       </w:r>
       <w:r>
         <w:rPr>
-          <w:rFonts w:ascii="AdvPS88D1" w:hAnsi="AdvPS88D1"/>
+          <w:rFonts w:ascii="Noto Sans" w:hAnsi="Noto Sans"/>
           <w:i/>
           <w:sz w:val="22"/>
           <w:szCs w:val="19"/>
@@ -11796,7 +11796,7 @@
       </w:r>
       <w:r>
         <w:rPr>
-          <w:rFonts w:ascii="AdvPS88D1" w:hAnsi="AdvPS88D1"/>
+          <w:rFonts w:ascii="Noto Sans" w:hAnsi="Noto Sans"/>
           <w:i/>
           <w:sz w:val="22"/>
           <w:szCs w:val="19"/>
@@ -11806,7 +11806,7 @@
       </w:r>
       <w:r>
         <w:rPr>
-          <w:rFonts w:ascii="AdvPS88D1" w:hAnsi="AdvPS88D1"/>
+          <w:rFonts w:ascii="Noto Sans" w:hAnsi="Noto Sans"/>
           <w:i/>
           <w:sz w:val="22"/>
           <w:szCs w:val="19"/>
@@ -11816,7 +11816,7 @@
       </w:r>
       <w:r>
         <w:rPr>
-          <w:rFonts w:ascii="AdvPS88D1" w:hAnsi="AdvPS88D1"/>
+          <w:rFonts w:ascii="Noto Sans" w:hAnsi="Noto Sans"/>
           <w:i/>
           <w:sz w:val="22"/>
           <w:szCs w:val="19"/>
@@ -11826,7 +11826,7 @@
       </w:r>
       <w:r>
         <w:rPr>
-          <w:rFonts w:ascii="AdvPS88D1" w:hAnsi="AdvPS88D1"/>
+          <w:rFonts w:ascii="Noto Sans" w:hAnsi="Noto Sans"/>
           <w:i/>
           <w:sz w:val="22"/>
           <w:szCs w:val="19"/>
@@ -11836,7 +11836,7 @@
       </w:r>
       <w:r>
         <w:rPr>
-          <w:rFonts w:ascii="AdvPS88D1" w:hAnsi="AdvPS88D1"/>
+          <w:rFonts w:ascii="Noto Sans" w:hAnsi="Noto Sans"/>
           <w:i/>
           <w:sz w:val="22"/>
           <w:szCs w:val="19"/>

</xml_diff>